<commit_message>
Format, games work, /- point and vitrier reset when player alternate ??
</commit_message>
<xml_diff>
--- a/Rapport.docx
+++ b/Rapport.docx
@@ -2102,14 +2102,7 @@
                 <w:sz w:val="24"/>
                 <w:szCs w:val="24"/>
               </w:rPr>
-              <w:t>P</w:t>
-            </w:r>
-            <w:r>
-              <w:rPr>
-                <w:sz w:val="24"/>
-                <w:szCs w:val="24"/>
-              </w:rPr>
-              <w:t>rend</w:t>
+              <w:t>Prend</w:t>
             </w:r>
             <w:proofErr w:type="spellEnd"/>
             <w:r>
@@ -4717,14 +4710,7 @@
           <w:sz w:val="24"/>
           <w:szCs w:val="24"/>
         </w:rPr>
-        <w:t xml:space="preserve"> G, J, B, R, O</w:t>
-      </w:r>
-      <w:r>
-        <w:rPr>
-          <w:sz w:val="24"/>
-          <w:szCs w:val="24"/>
-        </w:rPr>
-        <w:t xml:space="preserve">, un double </w:t>
+        <w:t xml:space="preserve"> G, J, B, R, O, un double </w:t>
       </w:r>
       <w:proofErr w:type="spellStart"/>
       <w:r>
@@ -6232,6 +6218,7 @@
     </w:p>
     <w:p>
       <w:pPr>
+        <w:jc w:val="both"/>
         <w:rPr>
           <w:sz w:val="24"/>
           <w:szCs w:val="24"/>
@@ -6348,9 +6335,945 @@
           <w:szCs w:val="24"/>
         </w:rPr>
         <w:t>.</w:t>
+      </w:r>
+      <w:r>
+        <w:rPr>
+          <w:sz w:val="24"/>
+          <w:szCs w:val="24"/>
+        </w:rPr>
+        <w:t xml:space="preserve"> </w:t>
+      </w:r>
+      <w:proofErr w:type="spellStart"/>
+      <w:r>
+        <w:rPr>
+          <w:sz w:val="24"/>
+          <w:szCs w:val="24"/>
+        </w:rPr>
+        <w:t>Donc</w:t>
+      </w:r>
+      <w:proofErr w:type="spellEnd"/>
+      <w:r>
+        <w:rPr>
+          <w:sz w:val="24"/>
+          <w:szCs w:val="24"/>
+        </w:rPr>
+        <w:t xml:space="preserve"> nous </w:t>
+      </w:r>
+      <w:proofErr w:type="spellStart"/>
+      <w:r>
+        <w:rPr>
+          <w:sz w:val="24"/>
+          <w:szCs w:val="24"/>
+        </w:rPr>
+        <w:t>debutons</w:t>
+      </w:r>
+      <w:proofErr w:type="spellEnd"/>
+      <w:r>
+        <w:rPr>
+          <w:sz w:val="24"/>
+          <w:szCs w:val="24"/>
+        </w:rPr>
+        <w:t xml:space="preserve"> par demander a </w:t>
+      </w:r>
+      <w:proofErr w:type="spellStart"/>
+      <w:r>
+        <w:rPr>
+          <w:sz w:val="24"/>
+          <w:szCs w:val="24"/>
+        </w:rPr>
+        <w:t>l’utilisateur</w:t>
+      </w:r>
+      <w:proofErr w:type="spellEnd"/>
+      <w:r>
+        <w:rPr>
+          <w:sz w:val="24"/>
+          <w:szCs w:val="24"/>
+        </w:rPr>
+        <w:t xml:space="preserve"> </w:t>
+      </w:r>
+      <w:proofErr w:type="spellStart"/>
+      <w:r>
+        <w:rPr>
+          <w:sz w:val="24"/>
+          <w:szCs w:val="24"/>
+        </w:rPr>
+        <w:t>si</w:t>
+      </w:r>
+      <w:proofErr w:type="spellEnd"/>
+      <w:r>
+        <w:rPr>
+          <w:sz w:val="24"/>
+          <w:szCs w:val="24"/>
+        </w:rPr>
+        <w:t xml:space="preserve"> </w:t>
+      </w:r>
+      <w:proofErr w:type="spellStart"/>
+      <w:r>
+        <w:rPr>
+          <w:sz w:val="24"/>
+          <w:szCs w:val="24"/>
+        </w:rPr>
+        <w:t>il</w:t>
+      </w:r>
+      <w:proofErr w:type="spellEnd"/>
+      <w:r>
+        <w:rPr>
+          <w:sz w:val="24"/>
+          <w:szCs w:val="24"/>
+        </w:rPr>
+        <w:t xml:space="preserve"> </w:t>
+      </w:r>
+      <w:proofErr w:type="spellStart"/>
+      <w:r>
+        <w:rPr>
+          <w:sz w:val="24"/>
+          <w:szCs w:val="24"/>
+        </w:rPr>
+        <w:t>choisir</w:t>
+      </w:r>
+      <w:proofErr w:type="spellEnd"/>
+      <w:r>
+        <w:rPr>
+          <w:sz w:val="24"/>
+          <w:szCs w:val="24"/>
+        </w:rPr>
+        <w:t xml:space="preserve"> un </w:t>
+      </w:r>
+      <w:proofErr w:type="spellStart"/>
+      <w:r>
+        <w:rPr>
+          <w:sz w:val="24"/>
+          <w:szCs w:val="24"/>
+        </w:rPr>
+        <w:t>vitrail</w:t>
+      </w:r>
+      <w:proofErr w:type="spellEnd"/>
+      <w:r>
+        <w:rPr>
+          <w:sz w:val="24"/>
+          <w:szCs w:val="24"/>
+        </w:rPr>
+        <w:t xml:space="preserve"> par default </w:t>
+      </w:r>
+      <w:proofErr w:type="spellStart"/>
+      <w:r>
+        <w:rPr>
+          <w:sz w:val="24"/>
+          <w:szCs w:val="24"/>
+        </w:rPr>
+        <w:t>ou</w:t>
+      </w:r>
+      <w:proofErr w:type="spellEnd"/>
+      <w:r>
+        <w:rPr>
+          <w:sz w:val="24"/>
+          <w:szCs w:val="24"/>
+        </w:rPr>
+        <w:t xml:space="preserve"> </w:t>
+      </w:r>
+      <w:proofErr w:type="spellStart"/>
+      <w:r>
+        <w:rPr>
+          <w:sz w:val="24"/>
+          <w:szCs w:val="24"/>
+        </w:rPr>
+        <w:t>l’initialiser</w:t>
+      </w:r>
+      <w:proofErr w:type="spellEnd"/>
+      <w:r>
+        <w:rPr>
+          <w:sz w:val="24"/>
+          <w:szCs w:val="24"/>
+        </w:rPr>
+        <w:t xml:space="preserve"> </w:t>
+      </w:r>
+      <w:proofErr w:type="spellStart"/>
+      <w:r>
+        <w:rPr>
+          <w:sz w:val="24"/>
+          <w:szCs w:val="24"/>
+        </w:rPr>
+        <w:t>lui</w:t>
+      </w:r>
+      <w:proofErr w:type="spellEnd"/>
+      <w:r>
+        <w:rPr>
+          <w:sz w:val="24"/>
+          <w:szCs w:val="24"/>
+        </w:rPr>
+        <w:t xml:space="preserve"> meme. </w:t>
+      </w:r>
+      <w:proofErr w:type="spellStart"/>
+      <w:r>
+        <w:rPr>
+          <w:sz w:val="24"/>
+          <w:szCs w:val="24"/>
+        </w:rPr>
+        <w:t>Puis</w:t>
+      </w:r>
+      <w:proofErr w:type="spellEnd"/>
+      <w:r>
+        <w:rPr>
+          <w:sz w:val="24"/>
+          <w:szCs w:val="24"/>
+        </w:rPr>
+        <w:t xml:space="preserve"> on entre le nom des deux </w:t>
+      </w:r>
+      <w:proofErr w:type="spellStart"/>
+      <w:r>
+        <w:rPr>
+          <w:sz w:val="24"/>
+          <w:szCs w:val="24"/>
+        </w:rPr>
+        <w:t>joueur</w:t>
+      </w:r>
+      <w:proofErr w:type="spellEnd"/>
+      <w:r>
+        <w:rPr>
+          <w:sz w:val="24"/>
+          <w:szCs w:val="24"/>
+        </w:rPr>
+        <w:t xml:space="preserve">, pour par la suite demander au </w:t>
+      </w:r>
+      <w:proofErr w:type="spellStart"/>
+      <w:r>
+        <w:rPr>
+          <w:sz w:val="24"/>
+          <w:szCs w:val="24"/>
+        </w:rPr>
+        <w:t>joueur</w:t>
+      </w:r>
+      <w:proofErr w:type="spellEnd"/>
+      <w:r>
+        <w:rPr>
+          <w:sz w:val="24"/>
+          <w:szCs w:val="24"/>
+        </w:rPr>
+        <w:t xml:space="preserve"> 1 </w:t>
+      </w:r>
+      <w:proofErr w:type="spellStart"/>
+      <w:r>
+        <w:rPr>
+          <w:sz w:val="24"/>
+          <w:szCs w:val="24"/>
+        </w:rPr>
+        <w:t>si</w:t>
+      </w:r>
+      <w:proofErr w:type="spellEnd"/>
+      <w:r>
+        <w:rPr>
+          <w:sz w:val="24"/>
+          <w:szCs w:val="24"/>
+        </w:rPr>
+        <w:t xml:space="preserve"> </w:t>
+      </w:r>
+      <w:proofErr w:type="spellStart"/>
+      <w:r>
+        <w:rPr>
+          <w:sz w:val="24"/>
+          <w:szCs w:val="24"/>
+        </w:rPr>
+        <w:t>il</w:t>
+      </w:r>
+      <w:proofErr w:type="spellEnd"/>
+      <w:r>
+        <w:rPr>
+          <w:sz w:val="24"/>
+          <w:szCs w:val="24"/>
+        </w:rPr>
+        <w:t xml:space="preserve"> </w:t>
+      </w:r>
+      <w:proofErr w:type="spellStart"/>
+      <w:r>
+        <w:rPr>
+          <w:sz w:val="24"/>
+          <w:szCs w:val="24"/>
+        </w:rPr>
+        <w:t>veut</w:t>
+      </w:r>
+      <w:proofErr w:type="spellEnd"/>
+      <w:r>
+        <w:rPr>
+          <w:sz w:val="24"/>
+          <w:szCs w:val="24"/>
+        </w:rPr>
+        <w:t xml:space="preserve"> </w:t>
+      </w:r>
+      <w:proofErr w:type="spellStart"/>
+      <w:r>
+        <w:rPr>
+          <w:sz w:val="24"/>
+          <w:szCs w:val="24"/>
+        </w:rPr>
+        <w:t>selectionner</w:t>
+      </w:r>
+      <w:proofErr w:type="spellEnd"/>
+      <w:r>
+        <w:rPr>
+          <w:sz w:val="24"/>
+          <w:szCs w:val="24"/>
+        </w:rPr>
+        <w:t xml:space="preserve"> du lot </w:t>
+      </w:r>
+      <w:proofErr w:type="spellStart"/>
+      <w:r>
+        <w:rPr>
+          <w:sz w:val="24"/>
+          <w:szCs w:val="24"/>
+        </w:rPr>
+        <w:t>une</w:t>
+      </w:r>
+      <w:proofErr w:type="spellEnd"/>
+      <w:r>
+        <w:rPr>
+          <w:sz w:val="24"/>
+          <w:szCs w:val="24"/>
+        </w:rPr>
+        <w:t xml:space="preserve"> couleur et </w:t>
+      </w:r>
+      <w:proofErr w:type="spellStart"/>
+      <w:r>
+        <w:rPr>
+          <w:sz w:val="24"/>
+          <w:szCs w:val="24"/>
+        </w:rPr>
+        <w:t>choisir</w:t>
+      </w:r>
+      <w:proofErr w:type="spellEnd"/>
+      <w:r>
+        <w:rPr>
+          <w:sz w:val="24"/>
+          <w:szCs w:val="24"/>
+        </w:rPr>
+        <w:t xml:space="preserve"> </w:t>
+      </w:r>
+      <w:proofErr w:type="spellStart"/>
+      <w:r>
+        <w:rPr>
+          <w:sz w:val="24"/>
+          <w:szCs w:val="24"/>
+        </w:rPr>
+        <w:t>une</w:t>
+      </w:r>
+      <w:proofErr w:type="spellEnd"/>
+      <w:r>
+        <w:rPr>
+          <w:sz w:val="24"/>
+          <w:szCs w:val="24"/>
+        </w:rPr>
+        <w:t xml:space="preserve"> </w:t>
+      </w:r>
+      <w:proofErr w:type="spellStart"/>
+      <w:r>
+        <w:rPr>
+          <w:sz w:val="24"/>
+          <w:szCs w:val="24"/>
+        </w:rPr>
+        <w:t>colonne</w:t>
+      </w:r>
+      <w:proofErr w:type="spellEnd"/>
+      <w:r>
+        <w:rPr>
+          <w:sz w:val="24"/>
+          <w:szCs w:val="24"/>
+        </w:rPr>
+        <w:t xml:space="preserve"> dans le </w:t>
+      </w:r>
+      <w:proofErr w:type="spellStart"/>
+      <w:r>
+        <w:rPr>
+          <w:sz w:val="24"/>
+          <w:szCs w:val="24"/>
+        </w:rPr>
+        <w:t>vitrail</w:t>
+      </w:r>
+      <w:proofErr w:type="spellEnd"/>
+      <w:r>
+        <w:rPr>
+          <w:sz w:val="24"/>
+          <w:szCs w:val="24"/>
+        </w:rPr>
+        <w:t xml:space="preserve"> a le deposer </w:t>
+      </w:r>
+      <w:proofErr w:type="spellStart"/>
+      <w:r>
+        <w:rPr>
+          <w:sz w:val="24"/>
+          <w:szCs w:val="24"/>
+        </w:rPr>
+        <w:t>ou</w:t>
+      </w:r>
+      <w:proofErr w:type="spellEnd"/>
+      <w:r>
+        <w:rPr>
+          <w:sz w:val="24"/>
+          <w:szCs w:val="24"/>
+        </w:rPr>
+        <w:t xml:space="preserve"> de </w:t>
+      </w:r>
+      <w:proofErr w:type="spellStart"/>
+      <w:r>
+        <w:rPr>
+          <w:sz w:val="24"/>
+          <w:szCs w:val="24"/>
+        </w:rPr>
+        <w:t>rapporter</w:t>
+      </w:r>
+      <w:proofErr w:type="spellEnd"/>
+      <w:r>
+        <w:rPr>
+          <w:sz w:val="24"/>
+          <w:szCs w:val="24"/>
+        </w:rPr>
+        <w:t xml:space="preserve"> le </w:t>
+      </w:r>
+      <w:proofErr w:type="spellStart"/>
+      <w:r>
+        <w:rPr>
+          <w:sz w:val="24"/>
+          <w:szCs w:val="24"/>
+        </w:rPr>
+        <w:t>vitrier</w:t>
+      </w:r>
+      <w:proofErr w:type="spellEnd"/>
+      <w:r>
+        <w:rPr>
+          <w:sz w:val="24"/>
+          <w:szCs w:val="24"/>
+        </w:rPr>
+        <w:t xml:space="preserve"> a </w:t>
+      </w:r>
+      <w:proofErr w:type="spellStart"/>
+      <w:r>
+        <w:rPr>
+          <w:sz w:val="24"/>
+          <w:szCs w:val="24"/>
+        </w:rPr>
+        <w:t>l’extreme</w:t>
+      </w:r>
+      <w:proofErr w:type="spellEnd"/>
+      <w:r>
+        <w:rPr>
+          <w:sz w:val="24"/>
+          <w:szCs w:val="24"/>
+        </w:rPr>
+        <w:t xml:space="preserve"> gauche. Si le </w:t>
+      </w:r>
+      <w:proofErr w:type="spellStart"/>
+      <w:r>
+        <w:rPr>
+          <w:sz w:val="24"/>
+          <w:szCs w:val="24"/>
+        </w:rPr>
+        <w:t>vitrier</w:t>
+      </w:r>
+      <w:proofErr w:type="spellEnd"/>
+      <w:r>
+        <w:rPr>
+          <w:sz w:val="24"/>
+          <w:szCs w:val="24"/>
+        </w:rPr>
+        <w:t xml:space="preserve"> </w:t>
+      </w:r>
+      <w:proofErr w:type="spellStart"/>
+      <w:r>
+        <w:rPr>
+          <w:sz w:val="24"/>
+          <w:szCs w:val="24"/>
+        </w:rPr>
+        <w:t>est</w:t>
+      </w:r>
+      <w:proofErr w:type="spellEnd"/>
+      <w:r>
+        <w:rPr>
+          <w:sz w:val="24"/>
+          <w:szCs w:val="24"/>
+        </w:rPr>
+        <w:t xml:space="preserve"> </w:t>
+      </w:r>
+      <w:proofErr w:type="spellStart"/>
+      <w:r>
+        <w:rPr>
+          <w:sz w:val="24"/>
+          <w:szCs w:val="24"/>
+        </w:rPr>
+        <w:t>deja</w:t>
+      </w:r>
+      <w:proofErr w:type="spellEnd"/>
+      <w:r>
+        <w:rPr>
+          <w:sz w:val="24"/>
+          <w:szCs w:val="24"/>
+        </w:rPr>
+        <w:t xml:space="preserve"> a </w:t>
+      </w:r>
+      <w:proofErr w:type="spellStart"/>
+      <w:r>
+        <w:rPr>
+          <w:sz w:val="24"/>
+          <w:szCs w:val="24"/>
+        </w:rPr>
+        <w:t>l’etreme</w:t>
+      </w:r>
+      <w:proofErr w:type="spellEnd"/>
+      <w:r>
+        <w:rPr>
+          <w:sz w:val="24"/>
+          <w:szCs w:val="24"/>
+        </w:rPr>
+        <w:t xml:space="preserve"> gauche le </w:t>
+      </w:r>
+      <w:proofErr w:type="spellStart"/>
+      <w:r>
+        <w:rPr>
+          <w:sz w:val="24"/>
+          <w:szCs w:val="24"/>
+        </w:rPr>
+        <w:t>joueur</w:t>
+      </w:r>
+      <w:proofErr w:type="spellEnd"/>
+      <w:r>
+        <w:rPr>
+          <w:sz w:val="24"/>
+          <w:szCs w:val="24"/>
+        </w:rPr>
+        <w:t xml:space="preserve"> </w:t>
+      </w:r>
+      <w:proofErr w:type="spellStart"/>
+      <w:r>
+        <w:rPr>
+          <w:sz w:val="24"/>
+          <w:szCs w:val="24"/>
+        </w:rPr>
+        <w:t>est</w:t>
+      </w:r>
+      <w:proofErr w:type="spellEnd"/>
+      <w:r>
+        <w:rPr>
+          <w:sz w:val="24"/>
+          <w:szCs w:val="24"/>
+        </w:rPr>
+        <w:t xml:space="preserve"> </w:t>
+      </w:r>
+      <w:proofErr w:type="spellStart"/>
+      <w:r>
+        <w:rPr>
+          <w:sz w:val="24"/>
+          <w:szCs w:val="24"/>
+        </w:rPr>
+        <w:t>obliger</w:t>
+      </w:r>
+      <w:proofErr w:type="spellEnd"/>
+      <w:r>
+        <w:rPr>
+          <w:sz w:val="24"/>
+          <w:szCs w:val="24"/>
+        </w:rPr>
+        <w:t xml:space="preserve"> </w:t>
+      </w:r>
+      <w:proofErr w:type="spellStart"/>
+      <w:r>
+        <w:rPr>
+          <w:sz w:val="24"/>
+          <w:szCs w:val="24"/>
+        </w:rPr>
+        <w:t>d’y</w:t>
+      </w:r>
+      <w:proofErr w:type="spellEnd"/>
+      <w:r>
+        <w:rPr>
+          <w:sz w:val="24"/>
+          <w:szCs w:val="24"/>
+        </w:rPr>
+        <w:t xml:space="preserve"> </w:t>
+      </w:r>
+      <w:proofErr w:type="spellStart"/>
+      <w:r>
+        <w:rPr>
+          <w:sz w:val="24"/>
+          <w:szCs w:val="24"/>
+        </w:rPr>
+        <w:t>apporter</w:t>
+      </w:r>
+      <w:proofErr w:type="spellEnd"/>
+      <w:r>
+        <w:rPr>
+          <w:sz w:val="24"/>
+          <w:szCs w:val="24"/>
+        </w:rPr>
+        <w:t xml:space="preserve"> des modification </w:t>
+      </w:r>
+      <w:proofErr w:type="spellStart"/>
+      <w:r>
+        <w:rPr>
+          <w:sz w:val="24"/>
+          <w:szCs w:val="24"/>
+        </w:rPr>
+        <w:t>sinon</w:t>
+      </w:r>
+      <w:proofErr w:type="spellEnd"/>
+      <w:r>
+        <w:rPr>
+          <w:sz w:val="24"/>
+          <w:szCs w:val="24"/>
+        </w:rPr>
+        <w:t xml:space="preserve"> </w:t>
+      </w:r>
+      <w:proofErr w:type="spellStart"/>
+      <w:r>
+        <w:rPr>
+          <w:sz w:val="24"/>
+          <w:szCs w:val="24"/>
+        </w:rPr>
+        <w:t>il</w:t>
+      </w:r>
+      <w:proofErr w:type="spellEnd"/>
+      <w:r>
+        <w:rPr>
+          <w:sz w:val="24"/>
+          <w:szCs w:val="24"/>
+        </w:rPr>
+        <w:t xml:space="preserve"> ne fait </w:t>
+      </w:r>
+      <w:proofErr w:type="spellStart"/>
+      <w:r>
+        <w:rPr>
+          <w:sz w:val="24"/>
+          <w:szCs w:val="24"/>
+        </w:rPr>
+        <w:t>aucune</w:t>
+      </w:r>
+      <w:proofErr w:type="spellEnd"/>
+      <w:r>
+        <w:rPr>
+          <w:sz w:val="24"/>
+          <w:szCs w:val="24"/>
+        </w:rPr>
+        <w:t xml:space="preserve"> action. </w:t>
+      </w:r>
+      <w:proofErr w:type="spellStart"/>
+      <w:r>
+        <w:rPr>
+          <w:sz w:val="24"/>
+          <w:szCs w:val="24"/>
+        </w:rPr>
+        <w:t>Puis</w:t>
+      </w:r>
+      <w:proofErr w:type="spellEnd"/>
+      <w:r>
+        <w:rPr>
+          <w:sz w:val="24"/>
+          <w:szCs w:val="24"/>
+        </w:rPr>
+        <w:t xml:space="preserve"> </w:t>
+      </w:r>
+      <w:proofErr w:type="spellStart"/>
+      <w:r>
+        <w:rPr>
+          <w:sz w:val="24"/>
+          <w:szCs w:val="24"/>
+        </w:rPr>
+        <w:t>vient</w:t>
+      </w:r>
+      <w:proofErr w:type="spellEnd"/>
+      <w:r>
+        <w:rPr>
+          <w:sz w:val="24"/>
+          <w:szCs w:val="24"/>
+        </w:rPr>
+        <w:t xml:space="preserve"> le tour du </w:t>
+      </w:r>
+      <w:proofErr w:type="spellStart"/>
+      <w:r>
+        <w:rPr>
+          <w:sz w:val="24"/>
+          <w:szCs w:val="24"/>
+        </w:rPr>
+        <w:t>deuxieme</w:t>
+      </w:r>
+      <w:proofErr w:type="spellEnd"/>
+      <w:r>
+        <w:rPr>
+          <w:sz w:val="24"/>
+          <w:szCs w:val="24"/>
+        </w:rPr>
+        <w:t xml:space="preserve"> </w:t>
+      </w:r>
+      <w:proofErr w:type="spellStart"/>
+      <w:r>
+        <w:rPr>
+          <w:sz w:val="24"/>
+          <w:szCs w:val="24"/>
+        </w:rPr>
+        <w:t>joueur</w:t>
+      </w:r>
+      <w:proofErr w:type="spellEnd"/>
+      <w:r>
+        <w:rPr>
+          <w:sz w:val="24"/>
+          <w:szCs w:val="24"/>
+        </w:rPr>
+        <w:t xml:space="preserve"> </w:t>
+      </w:r>
+      <w:proofErr w:type="spellStart"/>
+      <w:r>
+        <w:rPr>
+          <w:sz w:val="24"/>
+          <w:szCs w:val="24"/>
+        </w:rPr>
+        <w:t>ou</w:t>
+      </w:r>
+      <w:proofErr w:type="spellEnd"/>
+      <w:r>
+        <w:rPr>
+          <w:sz w:val="24"/>
+          <w:szCs w:val="24"/>
+        </w:rPr>
+        <w:t xml:space="preserve"> </w:t>
+      </w:r>
+      <w:proofErr w:type="spellStart"/>
+      <w:r>
+        <w:rPr>
+          <w:sz w:val="24"/>
+          <w:szCs w:val="24"/>
+        </w:rPr>
+        <w:t>l’ont</w:t>
+      </w:r>
+      <w:proofErr w:type="spellEnd"/>
+      <w:r>
+        <w:rPr>
+          <w:sz w:val="24"/>
+          <w:szCs w:val="24"/>
+        </w:rPr>
+        <w:t xml:space="preserve"> </w:t>
+      </w:r>
+      <w:proofErr w:type="spellStart"/>
+      <w:r>
+        <w:rPr>
+          <w:sz w:val="24"/>
+          <w:szCs w:val="24"/>
+        </w:rPr>
+        <w:t>effectue</w:t>
+      </w:r>
+      <w:proofErr w:type="spellEnd"/>
+      <w:r>
+        <w:rPr>
+          <w:sz w:val="24"/>
+          <w:szCs w:val="24"/>
+        </w:rPr>
+        <w:t xml:space="preserve"> les </w:t>
+      </w:r>
+      <w:proofErr w:type="gramStart"/>
+      <w:r>
+        <w:rPr>
+          <w:sz w:val="24"/>
+          <w:szCs w:val="24"/>
+        </w:rPr>
+        <w:t xml:space="preserve">meme  </w:t>
+      </w:r>
+      <w:proofErr w:type="spellStart"/>
+      <w:r>
+        <w:rPr>
+          <w:sz w:val="24"/>
+          <w:szCs w:val="24"/>
+        </w:rPr>
+        <w:t>opereation</w:t>
+      </w:r>
+      <w:proofErr w:type="spellEnd"/>
+      <w:proofErr w:type="gramEnd"/>
+      <w:r>
+        <w:rPr>
+          <w:sz w:val="24"/>
+          <w:szCs w:val="24"/>
+        </w:rPr>
+        <w:t xml:space="preserve"> </w:t>
+      </w:r>
+      <w:proofErr w:type="spellStart"/>
+      <w:r>
+        <w:rPr>
+          <w:sz w:val="24"/>
+          <w:szCs w:val="24"/>
+        </w:rPr>
+        <w:t>decrit</w:t>
+      </w:r>
+      <w:proofErr w:type="spellEnd"/>
+      <w:r>
+        <w:rPr>
+          <w:sz w:val="24"/>
+          <w:szCs w:val="24"/>
+        </w:rPr>
+        <w:t xml:space="preserve"> ci-</w:t>
+      </w:r>
+      <w:proofErr w:type="spellStart"/>
+      <w:r>
+        <w:rPr>
+          <w:sz w:val="24"/>
+          <w:szCs w:val="24"/>
+        </w:rPr>
+        <w:t>haut</w:t>
+      </w:r>
+      <w:proofErr w:type="spellEnd"/>
+      <w:r>
+        <w:rPr>
+          <w:sz w:val="24"/>
+          <w:szCs w:val="24"/>
+        </w:rPr>
+        <w:t xml:space="preserve">.  </w:t>
+      </w:r>
+      <w:proofErr w:type="spellStart"/>
+      <w:r>
+        <w:rPr>
+          <w:sz w:val="24"/>
+          <w:szCs w:val="24"/>
+        </w:rPr>
+        <w:t>Donc</w:t>
+      </w:r>
+      <w:proofErr w:type="spellEnd"/>
+      <w:r>
+        <w:rPr>
+          <w:sz w:val="24"/>
+          <w:szCs w:val="24"/>
+        </w:rPr>
+        <w:t xml:space="preserve"> on </w:t>
+      </w:r>
+      <w:proofErr w:type="spellStart"/>
+      <w:r>
+        <w:rPr>
+          <w:sz w:val="24"/>
+          <w:szCs w:val="24"/>
+        </w:rPr>
+        <w:t>alterne</w:t>
+      </w:r>
+      <w:proofErr w:type="spellEnd"/>
+      <w:r>
+        <w:rPr>
+          <w:sz w:val="24"/>
+          <w:szCs w:val="24"/>
+        </w:rPr>
+        <w:t xml:space="preserve"> entre les deux </w:t>
+      </w:r>
+      <w:proofErr w:type="spellStart"/>
+      <w:r>
+        <w:rPr>
+          <w:sz w:val="24"/>
+          <w:szCs w:val="24"/>
+        </w:rPr>
+        <w:t>joueur</w:t>
+      </w:r>
+      <w:proofErr w:type="spellEnd"/>
+      <w:r>
+        <w:rPr>
+          <w:sz w:val="24"/>
+          <w:szCs w:val="24"/>
+        </w:rPr>
+        <w:t xml:space="preserve"> </w:t>
+      </w:r>
+      <w:proofErr w:type="spellStart"/>
+      <w:r>
+        <w:rPr>
+          <w:sz w:val="24"/>
+          <w:szCs w:val="24"/>
+        </w:rPr>
+        <w:t>jusqu’a</w:t>
+      </w:r>
+      <w:proofErr w:type="spellEnd"/>
+      <w:r>
+        <w:rPr>
+          <w:sz w:val="24"/>
+          <w:szCs w:val="24"/>
+        </w:rPr>
+        <w:t xml:space="preserve"> </w:t>
+      </w:r>
+      <w:proofErr w:type="spellStart"/>
+      <w:r>
+        <w:rPr>
+          <w:sz w:val="24"/>
+          <w:szCs w:val="24"/>
+        </w:rPr>
+        <w:t>ce</w:t>
+      </w:r>
+      <w:proofErr w:type="spellEnd"/>
+      <w:r>
+        <w:rPr>
+          <w:sz w:val="24"/>
+          <w:szCs w:val="24"/>
+        </w:rPr>
+        <w:t xml:space="preserve"> que </w:t>
+      </w:r>
+      <w:proofErr w:type="spellStart"/>
+      <w:r>
+        <w:rPr>
+          <w:sz w:val="24"/>
+          <w:szCs w:val="24"/>
+        </w:rPr>
+        <w:t>notre</w:t>
+      </w:r>
+      <w:proofErr w:type="spellEnd"/>
+      <w:r>
+        <w:rPr>
+          <w:sz w:val="24"/>
+          <w:szCs w:val="24"/>
+        </w:rPr>
+        <w:t xml:space="preserve"> lot et surplus </w:t>
+      </w:r>
+      <w:proofErr w:type="spellStart"/>
+      <w:r>
+        <w:rPr>
+          <w:sz w:val="24"/>
+          <w:szCs w:val="24"/>
+        </w:rPr>
+        <w:t>sois</w:t>
+      </w:r>
+      <w:proofErr w:type="spellEnd"/>
+      <w:r>
+        <w:rPr>
+          <w:sz w:val="24"/>
+          <w:szCs w:val="24"/>
+        </w:rPr>
+        <w:t xml:space="preserve"> vide, </w:t>
+      </w:r>
+      <w:proofErr w:type="spellStart"/>
+      <w:r>
+        <w:rPr>
+          <w:sz w:val="24"/>
+          <w:szCs w:val="24"/>
+        </w:rPr>
+        <w:t>puis</w:t>
+      </w:r>
+      <w:proofErr w:type="spellEnd"/>
+      <w:r>
+        <w:rPr>
+          <w:sz w:val="24"/>
+          <w:szCs w:val="24"/>
+        </w:rPr>
+        <w:t xml:space="preserve"> on compare les point pour determiner le </w:t>
+      </w:r>
+      <w:proofErr w:type="spellStart"/>
+      <w:r>
+        <w:rPr>
+          <w:sz w:val="24"/>
+          <w:szCs w:val="24"/>
+        </w:rPr>
+        <w:t>gagnant</w:t>
+      </w:r>
+      <w:proofErr w:type="spellEnd"/>
+      <w:r>
+        <w:rPr>
+          <w:sz w:val="24"/>
+          <w:szCs w:val="24"/>
+        </w:rPr>
+        <w:t xml:space="preserve">. </w:t>
       </w:r>
       <w:bookmarkStart w:id="0" w:name="_GoBack"/>
       <w:bookmarkEnd w:id="0"/>
+    </w:p>
+    <w:p>
+      <w:pPr>
+        <w:rPr>
+          <w:sz w:val="24"/>
+          <w:szCs w:val="24"/>
+        </w:rPr>
+      </w:pPr>
     </w:p>
     <w:sectPr>
       <w:pgSz w:w="12240" w:h="15840"/>
@@ -6485,6 +7408,7 @@
     <w:lsdException w:name="HTML Sample" w:semiHidden="1" w:unhideWhenUsed="1"/>
     <w:lsdException w:name="HTML Typewriter" w:semiHidden="1" w:unhideWhenUsed="1"/>
     <w:lsdException w:name="HTML Variable" w:semiHidden="1" w:unhideWhenUsed="1"/>
+    <w:lsdException w:name="Normal Table" w:semiHidden="1" w:unhideWhenUsed="1"/>
     <w:lsdException w:name="annotation subject" w:semiHidden="1" w:unhideWhenUsed="1"/>
     <w:lsdException w:name="No List" w:semiHidden="1" w:unhideWhenUsed="1"/>
     <w:lsdException w:name="Outline List 1" w:semiHidden="1" w:unhideWhenUsed="1"/>
@@ -6531,8 +7455,10 @@
     <w:lsdException w:name="Table Subtle 2" w:semiHidden="1" w:unhideWhenUsed="1"/>
     <w:lsdException w:name="Table Web 1" w:semiHidden="1" w:unhideWhenUsed="1"/>
     <w:lsdException w:name="Table Web 2" w:semiHidden="1" w:unhideWhenUsed="1"/>
+    <w:lsdException w:name="Table Web 3" w:semiHidden="1" w:unhideWhenUsed="1"/>
     <w:lsdException w:name="Balloon Text" w:semiHidden="1" w:unhideWhenUsed="1"/>
     <w:lsdException w:name="Table Grid" w:uiPriority="39"/>
+    <w:lsdException w:name="Table Theme" w:semiHidden="1" w:unhideWhenUsed="1"/>
     <w:lsdException w:name="Placeholder Text" w:semiHidden="1"/>
     <w:lsdException w:name="No Spacing" w:uiPriority="1" w:qFormat="1"/>
     <w:lsdException w:name="Light Shading" w:uiPriority="60"/>

</xml_diff>